<commit_message>
Fix XML validation issues in 24 ecosystem reports — all 48 now pass Word validation
Fixed: stray w:r elements outside paragraphs, duplicate w:pStyle elements,
missing w:val attribute on w:shd elements, and w:jc justified→both alignment.

Co-Authored-By: Claude Opus 4.6 <noreply@anthropic.com>
</commit_message>
<xml_diff>
--- a/ECOSYSTEM_REPORTS/E03_CANDIDATE_MANAGEMENT.docx
+++ b/ECOSYSTEM_REPORTS/E03_CANDIDATE_MANAGEMENT.docx
@@ -40,9 +40,11 @@
         <w:t xml:space="preserve">Generated: 2/17/2026</w:t>
       </w:r>
     </w:p>
-    <w:r>
-      <w:br w:type="page"/>
-    </w:r>
+    <w:p>
+      <w:r>
+        <w:br w:type="page"/>
+      </w:r>
+    </w:p>
     <w:p>
       <w:pPr>
         <w:pStyle w:val="Heading1"/>
@@ -116,9 +118,11 @@
         <w:t xml:space="preserve">8. SECTION 8: CAMPAIGN CHIEF INTEGRATION — Four-Dialog Candidate Assessment Framework</w:t>
       </w:r>
     </w:p>
-    <w:r>
-      <w:br w:type="page"/>
-    </w:r>
+    <w:p>
+      <w:r>
+        <w:br w:type="page"/>
+      </w:r>
+    </w:p>
     <w:p>
       <w:pPr>
         <w:pStyle w:val="Heading1"/>
@@ -722,9 +726,11 @@
         <w:t xml:space="preserve">The architectural foundation established through LinkedIn Recruiter mapping provides proven, enterprise-grade candidate management infrastructure. BroyhillGOP implementation extends this architecture with political-specific dimensions while maintaining architectural patterns that have proven effective across millions of successful talent acquisitions.</w:t>
       </w:r>
     </w:p>
-    <w:r>
-      <w:br w:type="page"/>
-    </w:r>
+    <w:p>
+      <w:r>
+        <w:br w:type="page"/>
+      </w:r>
+    </w:p>
     <w:p>
       <w:pPr>
         <w:pStyle w:val="Heading1"/>
@@ -2219,9 +2225,11 @@
         <w:t xml:space="preserve">The Candidate Profile as Central Interface represents the philosophical centerpiece of the BroyhillGOP ecosystem, where every platform personalization, workflow trigger, analytics insight, and strategic decision derives from the candidate's comprehensive profile. This structure ensures that candidate success metrics directly reflect profile completeness, assessment accuracy, and alignment with organizational values.</w:t>
       </w:r>
     </w:p>
-    <w:r>
-      <w:br w:type="page"/>
-    </w:r>
+    <w:p>
+      <w:r>
+        <w:br w:type="page"/>
+      </w:r>
+    </w:p>
     <w:p>
       <w:pPr>
         <w:pStyle w:val="Heading1"/>
@@ -2501,9 +2509,11 @@
         <w:t xml:space="preserve">The Command Center serves as the primary interface for day-to-day operations, enabling administrators to manage candidate workflows, coordinate team activities, respond to communications, and maintain organizational oversight of recruitment progress. This centralized operational hub reduces context switching and improves operational efficiency.</w:t>
       </w:r>
     </w:p>
-    <w:r>
-      <w:br w:type="page"/>
-    </w:r>
+    <w:p>
+      <w:r>
+        <w:br w:type="page"/>
+      </w:r>
+    </w:p>
     <w:p>
       <w:pPr>
         <w:pStyle w:val="Heading1"/>
@@ -2954,9 +2964,11 @@
         <w:t xml:space="preserve">The Admin Panel serves as the operational control center for system administration, enabling authorized personnel to configure the platform, manage users, define organizational processes, and maintain system security.</w:t>
       </w:r>
     </w:p>
-    <w:r>
-      <w:br w:type="page"/>
-    </w:r>
+    <w:p>
+      <w:r>
+        <w:br w:type="page"/>
+      </w:r>
+    </w:p>
     <w:p>
       <w:pPr>
         <w:pStyle w:val="Heading1"/>
@@ -3245,9 +3257,11 @@
         <w:t xml:space="preserve">The E20 Brain transforms the BroyhillGOP platform from a data repository into an intelligent decision support system, enabling administrators, committees, and leadership to make superior decisions based on sophisticated analysis and pattern recognition that exceeds human capability.</w:t>
       </w:r>
     </w:p>
-    <w:r>
-      <w:br w:type="page"/>
-    </w:r>
+    <w:p>
+      <w:r>
+        <w:br w:type="page"/>
+      </w:r>
+    </w:p>
     <w:p>
       <w:pPr>
         <w:pStyle w:val="Heading1"/>
@@ -3491,9 +3505,11 @@
         <w:t xml:space="preserve">Inspinia integration enables the BroyhillGOP platform to orchestrate complex candidate management processes, coordinate multi-stakeholder workflows, and visualize process execution enabling superior operational management.</w:t>
       </w:r>
     </w:p>
-    <w:r>
-      <w:br w:type="page"/>
-    </w:r>
+    <w:p>
+      <w:r>
+        <w:br w:type="page"/>
+      </w:r>
+    </w:p>
     <w:p>
       <w:pPr>
         <w:pStyle w:val="Heading1"/>
@@ -4169,9 +4185,11 @@
         <w:t xml:space="preserve">The Search, Sort, Save, and Activate system enables efficient candidate discovery, intelligent information organization, and seamless transition from recruitment into active campaign status.</w:t>
       </w:r>
     </w:p>
-    <w:r>
-      <w:br w:type="page"/>
-    </w:r>
+    <w:p>
+      <w:r>
+        <w:br w:type="page"/>
+      </w:r>
+    </w:p>
     <w:p>
       <w:pPr>
         <w:pStyle w:val="Heading1"/>
@@ -5891,9 +5909,11 @@
         <w:t xml:space="preserve">The Campaign Chief Integration framework enables systematic, comprehensive candidate assessment ensuring thorough evaluation, stakeholder coordination, and readiness verification before active campaign authorization.</w:t>
       </w:r>
     </w:p>
-    <w:r>
-      <w:br w:type="page"/>
-    </w:r>
+    <w:p>
+      <w:r>
+        <w:br w:type="page"/>
+      </w:r>
+    </w:p>
     <w:p>
       <w:pPr>
         <w:pStyle w:val="Heading1"/>

</xml_diff>